<commit_message>
update Entwurf.docx add activitys
</commit_message>
<xml_diff>
--- a/A1/design/MertsUpdate/Entwurf.docx
+++ b/A1/design/MertsUpdate/Entwurf.docx
@@ -181,7 +181,7 @@
           <w:rFonts w:ascii="Tahoma" w:hAnsi="Tahoma" w:cs="Tahoma"/>
         </w:rPr>
       </w:pPr>
-      <w:hyperlink r:id="rId5" w:history="1">
+      <w:hyperlink r:id="rId6" w:history="1">
         <w:r>
           <w:rPr>
             <w:rStyle w:val="Hyperlink"/>
@@ -203,7 +203,7 @@
           <w:rFonts w:ascii="Tahoma" w:hAnsi="Tahoma" w:cs="Tahoma"/>
         </w:rPr>
       </w:pPr>
-      <w:hyperlink r:id="rId6" w:history="1">
+      <w:hyperlink r:id="rId7" w:history="1">
         <w:r>
           <w:rPr>
             <w:rStyle w:val="Hyperlink"/>
@@ -7899,8 +7899,6 @@
           <w:noProof/>
         </w:rPr>
       </w:pPr>
-      <w:bookmarkStart w:id="0" w:name="_GoBack"/>
-      <w:bookmarkEnd w:id="0"/>
       <w:r>
         <w:rPr>
           <w:rFonts w:ascii="Tahoma" w:hAnsi="Tahoma" w:cs="Tahoma"/>
@@ -7949,7 +7947,7 @@
                     </pic:cNvPicPr>
                   </pic:nvPicPr>
                   <pic:blipFill>
-                    <a:blip r:embed="rId7" cstate="print">
+                    <a:blip r:embed="rId8" cstate="print">
                       <a:extLst>
                         <a:ext uri="{28A0092B-C50C-407E-A947-70E740481C1C}">
                           <a14:useLocalDpi xmlns:a14="http://schemas.microsoft.com/office/drawing/2010/main" val="0"/>
@@ -8065,7 +8063,7 @@
                     </pic:cNvPicPr>
                   </pic:nvPicPr>
                   <pic:blipFill>
-                    <a:blip r:embed="rId8" cstate="print">
+                    <a:blip r:embed="rId9" cstate="print">
                       <a:extLst>
                         <a:ext uri="{28A0092B-C50C-407E-A947-70E740481C1C}">
                           <a14:useLocalDpi xmlns:a14="http://schemas.microsoft.com/office/drawing/2010/main" val="0"/>
@@ -8168,7 +8166,7 @@
                     </pic:cNvPicPr>
                   </pic:nvPicPr>
                   <pic:blipFill>
-                    <a:blip r:embed="rId9" cstate="print">
+                    <a:blip r:embed="rId10" cstate="print">
                       <a:extLst>
                         <a:ext uri="{28A0092B-C50C-407E-A947-70E740481C1C}">
                           <a14:useLocalDpi xmlns:a14="http://schemas.microsoft.com/office/drawing/2010/main" val="0"/>
@@ -8256,7 +8254,7 @@
                     </pic:cNvPicPr>
                   </pic:nvPicPr>
                   <pic:blipFill>
-                    <a:blip r:embed="rId10" cstate="print">
+                    <a:blip r:embed="rId11" cstate="print">
                       <a:extLst>
                         <a:ext uri="{28A0092B-C50C-407E-A947-70E740481C1C}">
                           <a14:useLocalDpi xmlns:a14="http://schemas.microsoft.com/office/drawing/2010/main" val="0"/>
@@ -9068,10 +9066,8 @@
     </w:p>
     <w:p>
       <w:pPr>
-        <w:spacing w:after="0" w:line="20" w:lineRule="atLeast"/>
-        <w:rPr>
-          <w:rFonts w:ascii="Tahoma" w:hAnsi="Tahoma" w:cs="Tahoma"/>
-        </w:rPr>
+        <w:keepNext/>
+        <w:spacing w:after="0" w:line="20" w:lineRule="atLeast"/>
       </w:pPr>
       <w:r>
         <w:rPr>
@@ -9093,6 +9089,216 @@
         </w:rPr>
         <w:t xml:space="preserve"> auf dem die Registrierte HBQ zu finden ist.</w:t>
       </w:r>
+      <w:r>
+        <w:rPr>
+          <w:rFonts w:ascii="Tahoma" w:hAnsi="Tahoma" w:cs="Tahoma"/>
+          <w:noProof/>
+        </w:rPr>
+        <w:drawing>
+          <wp:inline distT="0" distB="0" distL="0" distR="0">
+            <wp:extent cx="4326341" cy="8170749"/>
+            <wp:effectExtent l="0" t="0" r="0" b="1905"/>
+            <wp:docPr id="5" name="Grafik 5"/>
+            <wp:cNvGraphicFramePr>
+              <a:graphicFrameLocks xmlns:a="http://schemas.openxmlformats.org/drawingml/2006/main" noChangeAspect="1"/>
+            </wp:cNvGraphicFramePr>
+            <a:graphic xmlns:a="http://schemas.openxmlformats.org/drawingml/2006/main">
+              <a:graphicData uri="http://schemas.openxmlformats.org/drawingml/2006/picture">
+                <pic:pic xmlns:pic="http://schemas.openxmlformats.org/drawingml/2006/picture">
+                  <pic:nvPicPr>
+                    <pic:cNvPr id="0" name="Picture 3"/>
+                    <pic:cNvPicPr>
+                      <a:picLocks noChangeAspect="1" noChangeArrowheads="1"/>
+                    </pic:cNvPicPr>
+                  </pic:nvPicPr>
+                  <pic:blipFill>
+                    <a:blip r:embed="rId12" cstate="print">
+                      <a:extLst>
+                        <a:ext uri="{28A0092B-C50C-407E-A947-70E740481C1C}">
+                          <a14:useLocalDpi xmlns:a14="http://schemas.microsoft.com/office/drawing/2010/main" val="0"/>
+                        </a:ext>
+                      </a:extLst>
+                    </a:blip>
+                    <a:srcRect/>
+                    <a:stretch>
+                      <a:fillRect/>
+                    </a:stretch>
+                  </pic:blipFill>
+                  <pic:spPr bwMode="auto">
+                    <a:xfrm>
+                      <a:off x="0" y="0"/>
+                      <a:ext cx="4355398" cy="8225625"/>
+                    </a:xfrm>
+                    <a:prstGeom prst="rect">
+                      <a:avLst/>
+                    </a:prstGeom>
+                    <a:noFill/>
+                    <a:ln>
+                      <a:noFill/>
+                    </a:ln>
+                  </pic:spPr>
+                </pic:pic>
+              </a:graphicData>
+            </a:graphic>
+          </wp:inline>
+        </w:drawing>
+      </w:r>
+    </w:p>
+    <w:p>
+      <w:pPr>
+        <w:pStyle w:val="Beschriftung"/>
+      </w:pPr>
+      <w:r>
+        <w:t xml:space="preserve">Client </w:t>
+      </w:r>
+      <w:r>
+        <w:t>Aktivität</w:t>
+      </w:r>
+    </w:p>
+    <w:p>
+      <w:pPr>
+        <w:keepNext/>
+        <w:spacing w:after="0" w:line="20" w:lineRule="atLeast"/>
+      </w:pPr>
+      <w:r>
+        <w:rPr>
+          <w:rFonts w:ascii="Tahoma" w:hAnsi="Tahoma" w:cs="Tahoma"/>
+          <w:noProof/>
+        </w:rPr>
+        <w:lastRenderedPageBreak/>
+        <w:drawing>
+          <wp:inline distT="0" distB="0" distL="0" distR="0">
+            <wp:extent cx="5759450" cy="2675255"/>
+            <wp:effectExtent l="0" t="0" r="0" b="0"/>
+            <wp:docPr id="7" name="Grafik 7"/>
+            <wp:cNvGraphicFramePr>
+              <a:graphicFrameLocks xmlns:a="http://schemas.openxmlformats.org/drawingml/2006/main" noChangeAspect="1"/>
+            </wp:cNvGraphicFramePr>
+            <a:graphic xmlns:a="http://schemas.openxmlformats.org/drawingml/2006/main">
+              <a:graphicData uri="http://schemas.openxmlformats.org/drawingml/2006/picture">
+                <pic:pic xmlns:pic="http://schemas.openxmlformats.org/drawingml/2006/picture">
+                  <pic:nvPicPr>
+                    <pic:cNvPr id="0" name="Picture 5"/>
+                    <pic:cNvPicPr>
+                      <a:picLocks noChangeAspect="1" noChangeArrowheads="1"/>
+                    </pic:cNvPicPr>
+                  </pic:nvPicPr>
+                  <pic:blipFill>
+                    <a:blip r:embed="rId13" cstate="print">
+                      <a:extLst>
+                        <a:ext uri="{28A0092B-C50C-407E-A947-70E740481C1C}">
+                          <a14:useLocalDpi xmlns:a14="http://schemas.microsoft.com/office/drawing/2010/main" val="0"/>
+                        </a:ext>
+                      </a:extLst>
+                    </a:blip>
+                    <a:srcRect/>
+                    <a:stretch>
+                      <a:fillRect/>
+                    </a:stretch>
+                  </pic:blipFill>
+                  <pic:spPr bwMode="auto">
+                    <a:xfrm>
+                      <a:off x="0" y="0"/>
+                      <a:ext cx="5759450" cy="2675255"/>
+                    </a:xfrm>
+                    <a:prstGeom prst="rect">
+                      <a:avLst/>
+                    </a:prstGeom>
+                    <a:noFill/>
+                    <a:ln>
+                      <a:noFill/>
+                    </a:ln>
+                  </pic:spPr>
+                </pic:pic>
+              </a:graphicData>
+            </a:graphic>
+          </wp:inline>
+        </w:drawing>
+      </w:r>
+    </w:p>
+    <w:p>
+      <w:pPr>
+        <w:pStyle w:val="Beschriftung"/>
+      </w:pPr>
+      <w:r>
+        <w:t xml:space="preserve">Server </w:t>
+      </w:r>
+      <w:r>
+        <w:t>Aktivität</w:t>
+      </w:r>
+    </w:p>
+    <w:p>
+      <w:pPr>
+        <w:keepNext/>
+        <w:spacing w:after="0" w:line="20" w:lineRule="atLeast"/>
+      </w:pPr>
+      <w:r>
+        <w:rPr>
+          <w:rFonts w:ascii="Tahoma" w:hAnsi="Tahoma" w:cs="Tahoma"/>
+          <w:noProof/>
+        </w:rPr>
+        <w:drawing>
+          <wp:inline distT="0" distB="0" distL="0" distR="0">
+            <wp:extent cx="5772785" cy="4203700"/>
+            <wp:effectExtent l="0" t="0" r="0" b="6350"/>
+            <wp:docPr id="6" name="Grafik 6"/>
+            <wp:cNvGraphicFramePr>
+              <a:graphicFrameLocks xmlns:a="http://schemas.openxmlformats.org/drawingml/2006/main" noChangeAspect="1"/>
+            </wp:cNvGraphicFramePr>
+            <a:graphic xmlns:a="http://schemas.openxmlformats.org/drawingml/2006/main">
+              <a:graphicData uri="http://schemas.openxmlformats.org/drawingml/2006/picture">
+                <pic:pic xmlns:pic="http://schemas.openxmlformats.org/drawingml/2006/picture">
+                  <pic:nvPicPr>
+                    <pic:cNvPr id="0" name="Picture 4"/>
+                    <pic:cNvPicPr>
+                      <a:picLocks noChangeAspect="1" noChangeArrowheads="1"/>
+                    </pic:cNvPicPr>
+                  </pic:nvPicPr>
+                  <pic:blipFill>
+                    <a:blip r:embed="rId14" cstate="print">
+                      <a:extLst>
+                        <a:ext uri="{28A0092B-C50C-407E-A947-70E740481C1C}">
+                          <a14:useLocalDpi xmlns:a14="http://schemas.microsoft.com/office/drawing/2010/main" val="0"/>
+                        </a:ext>
+                      </a:extLst>
+                    </a:blip>
+                    <a:srcRect/>
+                    <a:stretch>
+                      <a:fillRect/>
+                    </a:stretch>
+                  </pic:blipFill>
+                  <pic:spPr bwMode="auto">
+                    <a:xfrm>
+                      <a:off x="0" y="0"/>
+                      <a:ext cx="5772785" cy="4203700"/>
+                    </a:xfrm>
+                    <a:prstGeom prst="rect">
+                      <a:avLst/>
+                    </a:prstGeom>
+                    <a:noFill/>
+                    <a:ln>
+                      <a:noFill/>
+                    </a:ln>
+                  </pic:spPr>
+                </pic:pic>
+              </a:graphicData>
+            </a:graphic>
+          </wp:inline>
+        </w:drawing>
+      </w:r>
+    </w:p>
+    <w:p>
+      <w:pPr>
+        <w:pStyle w:val="Beschriftung"/>
+        <w:rPr>
+          <w:rFonts w:ascii="Tahoma" w:hAnsi="Tahoma" w:cs="Tahoma"/>
+        </w:rPr>
+      </w:pPr>
+      <w:r>
+        <w:t>HBQ Aktivität</w:t>
+      </w:r>
+      <w:bookmarkStart w:id="0" w:name="_GoBack"/>
+      <w:bookmarkEnd w:id="0"/>
     </w:p>
     <w:sectPr>
       <w:pgSz w:w="11906" w:h="16838"/>
@@ -10220,4 +10426,16 @@
   <a:objectDefaults/>
   <a:extraClrSchemeLst/>
 </a:theme>
+</file>
+
+<file path=customXml/item1.xml><?xml version="1.0" encoding="utf-8"?>
+<b:Sources xmlns:b="http://schemas.openxmlformats.org/officeDocument/2006/bibliography" xmlns="http://schemas.openxmlformats.org/officeDocument/2006/bibliography" SelectedStyle="\APASixthEditionOfficeOnline.xsl" StyleName="APA" Version="6"/>
+</file>
+
+<file path=customXml/itemProps1.xml><?xml version="1.0" encoding="utf-8"?>
+<ds:datastoreItem xmlns:ds="http://schemas.openxmlformats.org/officeDocument/2006/customXml" ds:itemID="{A9FB24D2-D155-4CBD-984C-84AE77B3154C}">
+  <ds:schemaRefs>
+    <ds:schemaRef ds:uri="http://schemas.openxmlformats.org/officeDocument/2006/bibliography"/>
+  </ds:schemaRefs>
+</ds:datastoreItem>
 </file>
</xml_diff>